<commit_message>
add new_parcel/entity_spatial add address
</commit_message>
<xml_diff>
--- a/project/res/res_survey.docx
+++ b/project/res/res_survey.docx
@@ -402,7 +402,7 @@
                 <w:szCs w:val="20"/>
                 <w:lang w:val="en-US"/>
               </w:rPr>
-              <w:t>69:02:0000000:52:ЗУ1</w:t>
+              <w:t xml:space="preserve">69:02:0000000:52:ЗУ1</w:t>
             </w:r>
           </w:p>
         </w:tc>
@@ -431,10 +431,8 @@
                 <w:szCs w:val="20"/>
                 <w:lang w:val="en-US"/>
               </w:rPr>
-              <w:t>692005000000</w:t>
+              <w:t xml:space="preserve">Метод спутниковых геодезических измерений (определений)</w:t>
             </w:r>
-            <w:bookmarkStart w:id="4" w:name="_GoBack"/>
-            <w:bookmarkEnd w:id="4"/>
           </w:p>
         </w:tc>
       </w:tr>
@@ -618,7 +616,25 @@
                 <w:sz w:val="20"/>
                 <w:szCs w:val="20"/>
               </w:rPr>
-              <w:t>Формулы, примененные для расчета средней квадратической погрешности положения характерных точек границ (М</w:t>
+              <w:t xml:space="preserve">Формулы, примененные для расчета средней </w:t>
+            </w:r>
+            <w:proofErr w:type="spellStart"/>
+            <w:r>
+              <w:rPr>
+                <w:b/>
+                <w:sz w:val="20"/>
+                <w:szCs w:val="20"/>
+              </w:rPr>
+              <w:t>квадратической</w:t>
+            </w:r>
+            <w:proofErr w:type="spellEnd"/>
+            <w:r>
+              <w:rPr>
+                <w:b/>
+                <w:sz w:val="20"/>
+                <w:szCs w:val="20"/>
+              </w:rPr>
+              <w:t xml:space="preserve"> погрешности положения характерных точек границ (М</w:t>
             </w:r>
             <w:r>
               <w:rPr>
@@ -761,294 +777,6 @@
           <w:tblLook w:val="0000" w:firstRow="0" w:lastRow="0" w:firstColumn="0" w:lastColumn="0" w:noHBand="0" w:noVBand="0"/>
         </w:tblPrEx>
         <w:trPr>
-          <w:trHeight w:val="183"/>
-        </w:trPr>
-        <w:tc>
-          <w:tcPr>
-            <w:tcW w:w="873" w:type="dxa"/>
-            <w:tcBorders>
-              <w:top w:val="single" w:sz="2" w:space="0" w:color="auto"/>
-              <w:bottom w:val="single" w:sz="2" w:space="0" w:color="auto"/>
-              <w:right w:val="single" w:sz="2" w:space="0" w:color="auto"/>
-            </w:tcBorders>
-          </w:tcPr>
-          <w:p>
-            <w:pPr>
-              <w:jc w:val="center"/>
-              <w:rPr>
-                <w:sz w:val="20"/>
-                <w:szCs w:val="20"/>
-              </w:rPr>
-            </w:pPr>
-            <w:r>
-              <w:rPr>
-                <w:sz w:val="20"/>
-                <w:szCs w:val="20"/>
-                <w:lang w:val="en-US"/>
-              </w:rPr>
-              <w:t>1</w:t>
-            </w:r>
-          </w:p>
-        </w:tc>
-        <w:tc>
-          <w:tcPr>
-            <w:tcW w:w="4260" w:type="dxa"/>
-            <w:gridSpan w:val="3"/>
-            <w:tcBorders>
-              <w:top w:val="single" w:sz="2" w:space="0" w:color="auto"/>
-              <w:left w:val="single" w:sz="2" w:space="0" w:color="auto"/>
-              <w:bottom w:val="single" w:sz="2" w:space="0" w:color="auto"/>
-              <w:right w:val="single" w:sz="2" w:space="0" w:color="auto"/>
-            </w:tcBorders>
-          </w:tcPr>
-          <w:p>
-            <w:pPr>
-              <w:rPr>
-                <w:sz w:val="20"/>
-                <w:szCs w:val="20"/>
-              </w:rPr>
-            </w:pPr>
-            <w:r>
-              <w:rPr>
-                <w:sz w:val="20"/>
-                <w:szCs w:val="20"/>
-              </w:rPr>
-              <w:t>50:20:0010203:156:ЗУ1</w:t>
-            </w:r>
-          </w:p>
-        </w:tc>
-        <w:tc>
-          <w:tcPr>
-            <w:tcW w:w="5073" w:type="dxa"/>
-            <w:gridSpan w:val="4"/>
-            <w:tcBorders>
-              <w:top w:val="single" w:sz="2" w:space="0" w:color="auto"/>
-              <w:left w:val="single" w:sz="2" w:space="0" w:color="auto"/>
-              <w:bottom w:val="single" w:sz="2" w:space="0" w:color="auto"/>
-            </w:tcBorders>
-          </w:tcPr>
-          <w:p>
-            <w:pPr>
-              <w:rPr>
-                <w:sz w:val="20"/>
-                <w:szCs w:val="20"/>
-              </w:rPr>
-            </w:pPr>
-            <w:r>
-              <w:rPr>
-                <w:sz w:val="20"/>
-                <w:szCs w:val="20"/>
-              </w:rPr>
-              <w:t>Mt=√(0,07²+0,07²)=0,10</w:t>
-            </w:r>
-          </w:p>
-        </w:tc>
-      </w:tr>
-      <w:tr>
-        <w:tblPrEx>
-          <w:tblBorders>
-            <w:top w:val="double" w:sz="4" w:space="0" w:color="auto"/>
-            <w:left w:val="double" w:sz="4" w:space="0" w:color="auto"/>
-            <w:bottom w:val="double" w:sz="4" w:space="0" w:color="auto"/>
-            <w:right w:val="double" w:sz="4" w:space="0" w:color="auto"/>
-            <w:insideH w:val="double" w:sz="4" w:space="0" w:color="auto"/>
-            <w:insideV w:val="double" w:sz="4" w:space="0" w:color="auto"/>
-          </w:tblBorders>
-          <w:tblLook w:val="0000" w:firstRow="0" w:lastRow="0" w:firstColumn="0" w:lastColumn="0" w:noHBand="0" w:noVBand="0"/>
-        </w:tblPrEx>
-        <w:trPr>
-          <w:trHeight w:val="183"/>
-        </w:trPr>
-        <w:tc>
-          <w:tcPr>
-            <w:tcW w:w="873" w:type="dxa"/>
-            <w:tcBorders>
-              <w:top w:val="single" w:sz="2" w:space="0" w:color="auto"/>
-              <w:bottom w:val="single" w:sz="2" w:space="0" w:color="auto"/>
-              <w:right w:val="single" w:sz="2" w:space="0" w:color="auto"/>
-            </w:tcBorders>
-          </w:tcPr>
-          <w:p>
-            <w:pPr>
-              <w:jc w:val="center"/>
-              <w:rPr>
-                <w:sz w:val="20"/>
-                <w:szCs w:val="20"/>
-              </w:rPr>
-            </w:pPr>
-            <w:r>
-              <w:rPr>
-                <w:sz w:val="20"/>
-                <w:szCs w:val="20"/>
-                <w:lang w:val="en-US"/>
-              </w:rPr>
-              <w:t>2</w:t>
-            </w:r>
-          </w:p>
-        </w:tc>
-        <w:tc>
-          <w:tcPr>
-            <w:tcW w:w="4260" w:type="dxa"/>
-            <w:gridSpan w:val="3"/>
-            <w:tcBorders>
-              <w:top w:val="single" w:sz="2" w:space="0" w:color="auto"/>
-              <w:left w:val="single" w:sz="2" w:space="0" w:color="auto"/>
-              <w:bottom w:val="single" w:sz="2" w:space="0" w:color="auto"/>
-              <w:right w:val="single" w:sz="2" w:space="0" w:color="auto"/>
-            </w:tcBorders>
-          </w:tcPr>
-          <w:p>
-            <w:pPr>
-              <w:rPr>
-                <w:sz w:val="20"/>
-                <w:szCs w:val="20"/>
-              </w:rPr>
-            </w:pPr>
-            <w:r>
-              <w:rPr>
-                <w:sz w:val="20"/>
-                <w:szCs w:val="20"/>
-              </w:rPr>
-              <w:t>50:20:0010203:156:ЗУ2</w:t>
-            </w:r>
-          </w:p>
-        </w:tc>
-        <w:tc>
-          <w:tcPr>
-            <w:tcW w:w="5073" w:type="dxa"/>
-            <w:gridSpan w:val="4"/>
-            <w:tcBorders>
-              <w:top w:val="single" w:sz="2" w:space="0" w:color="auto"/>
-              <w:left w:val="single" w:sz="2" w:space="0" w:color="auto"/>
-              <w:bottom w:val="single" w:sz="2" w:space="0" w:color="auto"/>
-            </w:tcBorders>
-          </w:tcPr>
-          <w:p>
-            <w:pPr>
-              <w:rPr>
-                <w:sz w:val="20"/>
-                <w:szCs w:val="20"/>
-              </w:rPr>
-            </w:pPr>
-            <w:r>
-              <w:rPr>
-                <w:sz w:val="20"/>
-                <w:szCs w:val="20"/>
-              </w:rPr>
-              <w:t>Mt=√(0,07²+0,07²)=0,10</w:t>
-            </w:r>
-          </w:p>
-        </w:tc>
-      </w:tr>
-      <w:tr>
-        <w:tblPrEx>
-          <w:tblBorders>
-            <w:top w:val="double" w:sz="4" w:space="0" w:color="auto"/>
-            <w:left w:val="double" w:sz="4" w:space="0" w:color="auto"/>
-            <w:bottom w:val="double" w:sz="4" w:space="0" w:color="auto"/>
-            <w:right w:val="double" w:sz="4" w:space="0" w:color="auto"/>
-            <w:insideH w:val="double" w:sz="4" w:space="0" w:color="auto"/>
-            <w:insideV w:val="double" w:sz="4" w:space="0" w:color="auto"/>
-          </w:tblBorders>
-          <w:tblLook w:val="0000" w:firstRow="0" w:lastRow="0" w:firstColumn="0" w:lastColumn="0" w:noHBand="0" w:noVBand="0"/>
-        </w:tblPrEx>
-        <w:trPr>
-          <w:trHeight w:val="183"/>
-        </w:trPr>
-        <w:tc>
-          <w:tcPr>
-            <w:tcW w:w="873" w:type="dxa"/>
-            <w:tcBorders>
-              <w:top w:val="single" w:sz="2" w:space="0" w:color="auto"/>
-              <w:bottom w:val="single" w:sz="2" w:space="0" w:color="auto"/>
-              <w:right w:val="single" w:sz="2" w:space="0" w:color="auto"/>
-            </w:tcBorders>
-          </w:tcPr>
-          <w:p>
-            <w:pPr>
-              <w:jc w:val="center"/>
-              <w:rPr>
-                <w:sz w:val="20"/>
-                <w:szCs w:val="20"/>
-              </w:rPr>
-            </w:pPr>
-            <w:r>
-              <w:rPr>
-                <w:sz w:val="20"/>
-                <w:szCs w:val="20"/>
-                <w:lang w:val="en-US"/>
-              </w:rPr>
-              <w:t>3</w:t>
-            </w:r>
-          </w:p>
-        </w:tc>
-        <w:tc>
-          <w:tcPr>
-            <w:tcW w:w="4260" w:type="dxa"/>
-            <w:gridSpan w:val="3"/>
-            <w:tcBorders>
-              <w:top w:val="single" w:sz="2" w:space="0" w:color="auto"/>
-              <w:left w:val="single" w:sz="2" w:space="0" w:color="auto"/>
-              <w:bottom w:val="single" w:sz="2" w:space="0" w:color="auto"/>
-              <w:right w:val="single" w:sz="2" w:space="0" w:color="auto"/>
-            </w:tcBorders>
-          </w:tcPr>
-          <w:p>
-            <w:pPr>
-              <w:rPr>
-                <w:sz w:val="20"/>
-                <w:szCs w:val="20"/>
-              </w:rPr>
-            </w:pPr>
-            <w:r>
-              <w:rPr>
-                <w:sz w:val="20"/>
-                <w:szCs w:val="20"/>
-              </w:rPr>
-              <w:t>50:20:0010203:67</w:t>
-            </w:r>
-          </w:p>
-        </w:tc>
-        <w:tc>
-          <w:tcPr>
-            <w:tcW w:w="5073" w:type="dxa"/>
-            <w:gridSpan w:val="4"/>
-            <w:tcBorders>
-              <w:top w:val="single" w:sz="2" w:space="0" w:color="auto"/>
-              <w:left w:val="single" w:sz="2" w:space="0" w:color="auto"/>
-              <w:bottom w:val="single" w:sz="2" w:space="0" w:color="auto"/>
-            </w:tcBorders>
-          </w:tcPr>
-          <w:p>
-            <w:pPr>
-              <w:rPr>
-                <w:sz w:val="20"/>
-                <w:szCs w:val="20"/>
-              </w:rPr>
-            </w:pPr>
-            <w:r>
-              <w:rPr>
-                <w:sz w:val="20"/>
-                <w:szCs w:val="20"/>
-              </w:rPr>
-              <w:t>Mt=√(0,07²+0,07²)=0,10</w:t>
-            </w:r>
-          </w:p>
-        </w:tc>
-      </w:tr>
-      <w:tr>
-        <w:tblPrEx>
-          <w:tblBorders>
-            <w:top w:val="double" w:sz="4" w:space="0" w:color="auto"/>
-            <w:left w:val="double" w:sz="4" w:space="0" w:color="auto"/>
-            <w:bottom w:val="double" w:sz="4" w:space="0" w:color="auto"/>
-            <w:right w:val="double" w:sz="4" w:space="0" w:color="auto"/>
-            <w:insideH w:val="double" w:sz="4" w:space="0" w:color="auto"/>
-            <w:insideV w:val="double" w:sz="4" w:space="0" w:color="auto"/>
-          </w:tblBorders>
-          <w:tblLook w:val="0000" w:firstRow="0" w:lastRow="0" w:firstColumn="0" w:lastColumn="0" w:noHBand="0" w:noVBand="0"/>
-        </w:tblPrEx>
-        <w:trPr>
           <w:trHeight w:val="329"/>
         </w:trPr>
         <w:tc>
@@ -1247,7 +975,25 @@
                 <w:sz w:val="20"/>
                 <w:szCs w:val="20"/>
               </w:rPr>
-              <w:t>Формулы, примененные для расчета средней квадратической погрешности положения характерных точек границ (М</w:t>
+              <w:t xml:space="preserve">Формулы, примененные для расчета средней </w:t>
+            </w:r>
+            <w:proofErr w:type="spellStart"/>
+            <w:r>
+              <w:rPr>
+                <w:b/>
+                <w:sz w:val="20"/>
+                <w:szCs w:val="20"/>
+              </w:rPr>
+              <w:t>квадратической</w:t>
+            </w:r>
+            <w:proofErr w:type="spellEnd"/>
+            <w:r>
+              <w:rPr>
+                <w:b/>
+                <w:sz w:val="20"/>
+                <w:szCs w:val="20"/>
+              </w:rPr>
+              <w:t xml:space="preserve"> погрешности положения характерных точек границ (М</w:t>
             </w:r>
             <w:r>
               <w:rPr>
@@ -1421,254 +1167,6 @@
           <w:tblLook w:val="0000" w:firstRow="0" w:lastRow="0" w:firstColumn="0" w:lastColumn="0" w:noHBand="0" w:noVBand="0"/>
         </w:tblPrEx>
         <w:trPr>
-          <w:trHeight w:val="183"/>
-        </w:trPr>
-        <w:tc>
-          <w:tcPr>
-            <w:tcW w:w="873" w:type="dxa"/>
-            <w:tcBorders>
-              <w:top w:val="single" w:sz="2" w:space="0" w:color="auto"/>
-              <w:bottom w:val="single" w:sz="2" w:space="0" w:color="auto"/>
-              <w:right w:val="single" w:sz="2" w:space="0" w:color="auto"/>
-            </w:tcBorders>
-          </w:tcPr>
-          <w:p>
-            <w:pPr>
-              <w:jc w:val="center"/>
-              <w:rPr>
-                <w:sz w:val="20"/>
-                <w:szCs w:val="20"/>
-              </w:rPr>
-            </w:pPr>
-            <w:r>
-              <w:rPr>
-                <w:sz w:val="20"/>
-                <w:szCs w:val="20"/>
-                <w:lang w:val="en-US"/>
-              </w:rPr>
-              <w:t>1</w:t>
-            </w:r>
-          </w:p>
-        </w:tc>
-        <w:tc>
-          <w:tcPr>
-            <w:tcW w:w="2529" w:type="dxa"/>
-            <w:gridSpan w:val="2"/>
-            <w:tcBorders>
-              <w:top w:val="single" w:sz="2" w:space="0" w:color="auto"/>
-              <w:left w:val="single" w:sz="2" w:space="0" w:color="auto"/>
-              <w:bottom w:val="single" w:sz="2" w:space="0" w:color="auto"/>
-              <w:right w:val="single" w:sz="2" w:space="0" w:color="auto"/>
-            </w:tcBorders>
-          </w:tcPr>
-          <w:p>
-            <w:pPr>
-              <w:rPr>
-                <w:sz w:val="20"/>
-                <w:szCs w:val="20"/>
-              </w:rPr>
-            </w:pPr>
-            <w:r>
-              <w:rPr>
-                <w:sz w:val="20"/>
-                <w:szCs w:val="20"/>
-              </w:rPr>
-              <w:t>50:20:0010203:156:ЗУ1</w:t>
-            </w:r>
-          </w:p>
-        </w:tc>
-        <w:tc>
-          <w:tcPr>
-            <w:tcW w:w="2803" w:type="dxa"/>
-            <w:gridSpan w:val="3"/>
-            <w:tcBorders>
-              <w:top w:val="single" w:sz="2" w:space="0" w:color="auto"/>
-              <w:left w:val="single" w:sz="2" w:space="0" w:color="auto"/>
-              <w:bottom w:val="single" w:sz="2" w:space="0" w:color="auto"/>
-              <w:right w:val="single" w:sz="2" w:space="0" w:color="auto"/>
-            </w:tcBorders>
-          </w:tcPr>
-          <w:p>
-            <w:pPr>
-              <w:jc w:val="center"/>
-              <w:rPr>
-                <w:sz w:val="20"/>
-                <w:szCs w:val="20"/>
-              </w:rPr>
-            </w:pPr>
-            <w:r>
-              <w:rPr>
-                <w:sz w:val="20"/>
-                <w:szCs w:val="20"/>
-              </w:rPr>
-              <w:t>50:20:0010203:156:ЗУ1/чзу1</w:t>
-            </w:r>
-          </w:p>
-        </w:tc>
-        <w:tc>
-          <w:tcPr>
-            <w:tcW w:w="4001" w:type="dxa"/>
-            <w:gridSpan w:val="2"/>
-            <w:tcBorders>
-              <w:top w:val="single" w:sz="2" w:space="0" w:color="auto"/>
-              <w:left w:val="single" w:sz="2" w:space="0" w:color="auto"/>
-              <w:bottom w:val="single" w:sz="2" w:space="0" w:color="auto"/>
-            </w:tcBorders>
-          </w:tcPr>
-          <w:p>
-            <w:pPr>
-              <w:rPr>
-                <w:sz w:val="20"/>
-                <w:szCs w:val="20"/>
-              </w:rPr>
-            </w:pPr>
-            <w:r>
-              <w:rPr>
-                <w:sz w:val="20"/>
-                <w:szCs w:val="20"/>
-              </w:rPr>
-              <w:t>Mt=√(0,07²+0,07²)=0,10</w:t>
-            </w:r>
-          </w:p>
-        </w:tc>
-      </w:tr>
-      <w:tr>
-        <w:tblPrEx>
-          <w:tblBorders>
-            <w:top w:val="double" w:sz="4" w:space="0" w:color="auto"/>
-            <w:left w:val="double" w:sz="4" w:space="0" w:color="auto"/>
-            <w:bottom w:val="double" w:sz="4" w:space="0" w:color="auto"/>
-            <w:right w:val="double" w:sz="4" w:space="0" w:color="auto"/>
-            <w:insideH w:val="double" w:sz="4" w:space="0" w:color="auto"/>
-            <w:insideV w:val="double" w:sz="4" w:space="0" w:color="auto"/>
-          </w:tblBorders>
-          <w:tblLook w:val="0000" w:firstRow="0" w:lastRow="0" w:firstColumn="0" w:lastColumn="0" w:noHBand="0" w:noVBand="0"/>
-        </w:tblPrEx>
-        <w:trPr>
-          <w:trHeight w:val="183"/>
-        </w:trPr>
-        <w:tc>
-          <w:tcPr>
-            <w:tcW w:w="873" w:type="dxa"/>
-            <w:tcBorders>
-              <w:top w:val="single" w:sz="2" w:space="0" w:color="auto"/>
-              <w:bottom w:val="single" w:sz="2" w:space="0" w:color="auto"/>
-              <w:right w:val="single" w:sz="2" w:space="0" w:color="auto"/>
-            </w:tcBorders>
-          </w:tcPr>
-          <w:p>
-            <w:pPr>
-              <w:jc w:val="center"/>
-              <w:rPr>
-                <w:sz w:val="20"/>
-                <w:szCs w:val="20"/>
-              </w:rPr>
-            </w:pPr>
-            <w:r>
-              <w:rPr>
-                <w:sz w:val="20"/>
-                <w:szCs w:val="20"/>
-                <w:lang w:val="en-US"/>
-              </w:rPr>
-              <w:t>2</w:t>
-            </w:r>
-          </w:p>
-        </w:tc>
-        <w:tc>
-          <w:tcPr>
-            <w:tcW w:w="2529" w:type="dxa"/>
-            <w:gridSpan w:val="2"/>
-            <w:tcBorders>
-              <w:top w:val="single" w:sz="2" w:space="0" w:color="auto"/>
-              <w:left w:val="single" w:sz="2" w:space="0" w:color="auto"/>
-              <w:bottom w:val="single" w:sz="2" w:space="0" w:color="auto"/>
-              <w:right w:val="single" w:sz="2" w:space="0" w:color="auto"/>
-            </w:tcBorders>
-          </w:tcPr>
-          <w:p>
-            <w:pPr>
-              <w:rPr>
-                <w:sz w:val="20"/>
-                <w:szCs w:val="20"/>
-              </w:rPr>
-            </w:pPr>
-            <w:r>
-              <w:rPr>
-                <w:sz w:val="20"/>
-                <w:szCs w:val="20"/>
-              </w:rPr>
-              <w:t>50:20:0010203:156:ЗУ2</w:t>
-            </w:r>
-          </w:p>
-        </w:tc>
-        <w:tc>
-          <w:tcPr>
-            <w:tcW w:w="2803" w:type="dxa"/>
-            <w:gridSpan w:val="3"/>
-            <w:tcBorders>
-              <w:top w:val="single" w:sz="2" w:space="0" w:color="auto"/>
-              <w:left w:val="single" w:sz="2" w:space="0" w:color="auto"/>
-              <w:bottom w:val="single" w:sz="2" w:space="0" w:color="auto"/>
-              <w:right w:val="single" w:sz="2" w:space="0" w:color="auto"/>
-            </w:tcBorders>
-          </w:tcPr>
-          <w:p>
-            <w:pPr>
-              <w:jc w:val="center"/>
-              <w:rPr>
-                <w:sz w:val="20"/>
-                <w:szCs w:val="20"/>
-              </w:rPr>
-            </w:pPr>
-            <w:r>
-              <w:rPr>
-                <w:sz w:val="20"/>
-                <w:szCs w:val="20"/>
-              </w:rPr>
-              <w:t>50:20:0010203:156:ЗУ2/чзу1</w:t>
-            </w:r>
-          </w:p>
-        </w:tc>
-        <w:tc>
-          <w:tcPr>
-            <w:tcW w:w="4001" w:type="dxa"/>
-            <w:gridSpan w:val="2"/>
-            <w:tcBorders>
-              <w:top w:val="single" w:sz="2" w:space="0" w:color="auto"/>
-              <w:left w:val="single" w:sz="2" w:space="0" w:color="auto"/>
-              <w:bottom w:val="single" w:sz="2" w:space="0" w:color="auto"/>
-            </w:tcBorders>
-          </w:tcPr>
-          <w:p>
-            <w:pPr>
-              <w:rPr>
-                <w:sz w:val="20"/>
-                <w:szCs w:val="20"/>
-              </w:rPr>
-            </w:pPr>
-            <w:r>
-              <w:rPr>
-                <w:sz w:val="20"/>
-                <w:szCs w:val="20"/>
-              </w:rPr>
-              <w:t>Mt=√(0,07²+0,07²)=0,10</w:t>
-            </w:r>
-          </w:p>
-        </w:tc>
-      </w:tr>
-      <w:tr>
-        <w:tblPrEx>
-          <w:tblBorders>
-            <w:top w:val="double" w:sz="4" w:space="0" w:color="auto"/>
-            <w:left w:val="double" w:sz="4" w:space="0" w:color="auto"/>
-            <w:bottom w:val="double" w:sz="4" w:space="0" w:color="auto"/>
-            <w:right w:val="double" w:sz="4" w:space="0" w:color="auto"/>
-            <w:insideH w:val="double" w:sz="4" w:space="0" w:color="auto"/>
-            <w:insideV w:val="double" w:sz="4" w:space="0" w:color="auto"/>
-          </w:tblBorders>
-          <w:tblLook w:val="0000" w:firstRow="0" w:lastRow="0" w:firstColumn="0" w:lastColumn="0" w:noHBand="0" w:noVBand="0"/>
-        </w:tblPrEx>
-        <w:trPr>
           <w:trHeight w:val="328"/>
         </w:trPr>
         <w:tc>
@@ -1896,8 +1394,18 @@
                 <w:sz w:val="20"/>
                 <w:szCs w:val="20"/>
               </w:rPr>
-              <w:t xml:space="preserve"> допустимой погрешности определения площади земельного участка (∆Р),  м</w:t>
+              <w:t xml:space="preserve"> допустимой погрешности определения площади земельного участка (∆Р</w:t>
             </w:r>
+            <w:proofErr w:type="gramStart"/>
+            <w:r>
+              <w:rPr>
+                <w:b/>
+                <w:sz w:val="20"/>
+                <w:szCs w:val="20"/>
+              </w:rPr>
+              <w:t>),  м</w:t>
+            </w:r>
+            <w:proofErr w:type="gramEnd"/>
             <w:r>
               <w:rPr>
                 <w:b/>
@@ -2112,8 +1620,9 @@
               <w:rPr>
                 <w:sz w:val="20"/>
                 <w:szCs w:val="20"/>
-              </w:rPr>
-              <w:t>50:20:0010203:156:ЗУ1</w:t>
+                <w:lang w:val="en-US"/>
+              </w:rPr>
+              <w:t xml:space="preserve">69:02:0000000:52:ЗУ1</w:t>
             </w:r>
           </w:p>
         </w:tc>
@@ -2143,7 +1652,7 @@
                 <w:szCs w:val="20"/>
                 <w:lang w:val="en-US"/>
               </w:rPr>
-              <w:t>333</w:t>
+              <w:t xml:space="preserve">25169</w:t>
             </w:r>
           </w:p>
         </w:tc>
@@ -2171,135 +1680,7 @@
                 <w:szCs w:val="20"/>
                 <w:lang w:val="en-US"/>
               </w:rPr>
-              <w:t>∆Р = 2 * 0.10 * √333 * √((1 + 1.81²)/(2 * 1.81)) = 3.97</w:t>
-            </w:r>
-          </w:p>
-        </w:tc>
-      </w:tr>
-      <w:tr>
-        <w:tblPrEx>
-          <w:tblBorders>
-            <w:top w:val="double" w:sz="4" w:space="0" w:color="auto"/>
-            <w:left w:val="double" w:sz="4" w:space="0" w:color="auto"/>
-            <w:bottom w:val="double" w:sz="4" w:space="0" w:color="auto"/>
-            <w:right w:val="double" w:sz="4" w:space="0" w:color="auto"/>
-            <w:insideH w:val="double" w:sz="4" w:space="0" w:color="auto"/>
-            <w:insideV w:val="double" w:sz="4" w:space="0" w:color="auto"/>
-          </w:tblBorders>
-          <w:tblLook w:val="0000" w:firstRow="0" w:lastRow="0" w:firstColumn="0" w:lastColumn="0" w:noHBand="0" w:noVBand="0"/>
-        </w:tblPrEx>
-        <w:trPr>
-          <w:trHeight w:val="96"/>
-        </w:trPr>
-        <w:tc>
-          <w:tcPr>
-            <w:tcW w:w="873" w:type="dxa"/>
-            <w:tcBorders>
-              <w:top w:val="single" w:sz="2" w:space="0" w:color="auto"/>
-              <w:bottom w:val="single" w:sz="2" w:space="0" w:color="auto"/>
-              <w:right w:val="single" w:sz="2" w:space="0" w:color="auto"/>
-            </w:tcBorders>
-          </w:tcPr>
-          <w:p>
-            <w:pPr>
-              <w:jc w:val="center"/>
-              <w:rPr>
-                <w:sz w:val="20"/>
-                <w:szCs w:val="20"/>
-              </w:rPr>
-            </w:pPr>
-            <w:r>
-              <w:rPr>
-                <w:sz w:val="20"/>
-                <w:szCs w:val="20"/>
-                <w:lang w:val="en-US"/>
-              </w:rPr>
-              <w:t>2</w:t>
-            </w:r>
-          </w:p>
-        </w:tc>
-        <w:tc>
-          <w:tcPr>
-            <w:tcW w:w="2529" w:type="dxa"/>
-            <w:gridSpan w:val="2"/>
-            <w:tcBorders>
-              <w:top w:val="single" w:sz="2" w:space="0" w:color="auto"/>
-              <w:left w:val="single" w:sz="2" w:space="0" w:color="auto"/>
-              <w:bottom w:val="single" w:sz="2" w:space="0" w:color="auto"/>
-              <w:right w:val="single" w:sz="2" w:space="0" w:color="auto"/>
-            </w:tcBorders>
-          </w:tcPr>
-          <w:p>
-            <w:pPr>
-              <w:rPr>
-                <w:sz w:val="20"/>
-                <w:szCs w:val="20"/>
-              </w:rPr>
-            </w:pPr>
-            <w:r>
-              <w:rPr>
-                <w:sz w:val="20"/>
-                <w:szCs w:val="20"/>
-              </w:rPr>
-              <w:t>50:20:0010203:156:ЗУ2</w:t>
-            </w:r>
-          </w:p>
-        </w:tc>
-        <w:tc>
-          <w:tcPr>
-            <w:tcW w:w="2803" w:type="dxa"/>
-            <w:gridSpan w:val="3"/>
-            <w:tcBorders>
-              <w:top w:val="single" w:sz="2" w:space="0" w:color="auto"/>
-              <w:left w:val="single" w:sz="2" w:space="0" w:color="auto"/>
-              <w:bottom w:val="single" w:sz="2" w:space="0" w:color="auto"/>
-              <w:right w:val="single" w:sz="2" w:space="0" w:color="auto"/>
-            </w:tcBorders>
-          </w:tcPr>
-          <w:p>
-            <w:pPr>
-              <w:jc w:val="center"/>
-              <w:rPr>
-                <w:sz w:val="20"/>
-                <w:szCs w:val="20"/>
-                <w:lang w:val="en-US"/>
-              </w:rPr>
-            </w:pPr>
-            <w:r>
-              <w:rPr>
-                <w:sz w:val="20"/>
-                <w:szCs w:val="20"/>
-                <w:lang w:val="en-US"/>
-              </w:rPr>
-              <w:t>322</w:t>
-            </w:r>
-          </w:p>
-        </w:tc>
-        <w:tc>
-          <w:tcPr>
-            <w:tcW w:w="4001" w:type="dxa"/>
-            <w:gridSpan w:val="2"/>
-            <w:tcBorders>
-              <w:top w:val="single" w:sz="2" w:space="0" w:color="auto"/>
-              <w:left w:val="single" w:sz="2" w:space="0" w:color="auto"/>
-              <w:bottom w:val="single" w:sz="2" w:space="0" w:color="auto"/>
-            </w:tcBorders>
-          </w:tcPr>
-          <w:p>
-            <w:pPr>
-              <w:rPr>
-                <w:sz w:val="20"/>
-                <w:szCs w:val="20"/>
-                <w:lang w:val="en-US"/>
-              </w:rPr>
-            </w:pPr>
-            <w:r>
-              <w:rPr>
-                <w:sz w:val="20"/>
-                <w:szCs w:val="20"/>
-                <w:lang w:val="en-US"/>
-              </w:rPr>
-              <w:t>∆Р = 2 * 0.10 * √322 * √((1 + 1.23²)/(2 * 1.23)) = 3.63</w:t>
+              <w:t xml:space="preserve">∆Р=3.5mt√p=3.5*0.1*√25169=56</w:t>
             </w:r>
           </w:p>
         </w:tc>
@@ -2571,8 +1952,18 @@
                 <w:sz w:val="20"/>
                 <w:szCs w:val="20"/>
               </w:rPr>
-              <w:t xml:space="preserve"> допустимой погрешности определения площади части земельного участка (∆Р),  м</w:t>
+              <w:t xml:space="preserve"> допустимой погрешности определения площади части земельного участка (∆Р</w:t>
             </w:r>
+            <w:proofErr w:type="gramStart"/>
+            <w:r>
+              <w:rPr>
+                <w:b/>
+                <w:sz w:val="20"/>
+                <w:szCs w:val="20"/>
+              </w:rPr>
+              <w:t>),  м</w:t>
+            </w:r>
+            <w:proofErr w:type="gramEnd"/>
             <w:r>
               <w:rPr>
                 <w:b/>
@@ -2784,14 +2175,6 @@
                 <w:szCs w:val="20"/>
               </w:rPr>
             </w:pPr>
-            <w:r>
-              <w:rPr>
-                <w:sz w:val="20"/>
-                <w:szCs w:val="20"/>
-                <w:lang w:val="en-US"/>
-              </w:rPr>
-              <w:t>1</w:t>
-            </w:r>
           </w:p>
         </w:tc>
         <w:tc>
@@ -2811,13 +2194,6 @@
                 <w:szCs w:val="20"/>
               </w:rPr>
             </w:pPr>
-            <w:r>
-              <w:rPr>
-                <w:sz w:val="20"/>
-                <w:szCs w:val="20"/>
-              </w:rPr>
-              <w:t>50:20:0010203:156:ЗУ1</w:t>
-            </w:r>
           </w:p>
         </w:tc>
         <w:tc>
@@ -2838,13 +2214,6 @@
                 <w:szCs w:val="20"/>
               </w:rPr>
             </w:pPr>
-            <w:r>
-              <w:rPr>
-                <w:sz w:val="20"/>
-                <w:szCs w:val="20"/>
-              </w:rPr>
-              <w:t>50:20:0010203:156:ЗУ1/чзу1</w:t>
-            </w:r>
           </w:p>
         </w:tc>
         <w:tc>
@@ -2866,13 +2235,6 @@
                 <w:szCs w:val="20"/>
               </w:rPr>
             </w:pPr>
-            <w:r>
-              <w:rPr>
-                <w:sz w:val="20"/>
-                <w:szCs w:val="20"/>
-              </w:rPr>
-              <w:t>76</w:t>
-            </w:r>
           </w:p>
         </w:tc>
         <w:tc>
@@ -2891,13 +2253,6 @@
                 <w:szCs w:val="20"/>
               </w:rPr>
             </w:pPr>
-            <w:r>
-              <w:rPr>
-                <w:sz w:val="20"/>
-                <w:szCs w:val="20"/>
-              </w:rPr>
-              <w:t>∆Р = 2 * 0.10 * √76 * √((1 + 1.20²)/(2 * 1.20)) = 1.76</w:t>
-            </w:r>
           </w:p>
         </w:tc>
       </w:tr>
@@ -2933,14 +2288,6 @@
                 <w:szCs w:val="20"/>
               </w:rPr>
             </w:pPr>
-            <w:r>
-              <w:rPr>
-                <w:sz w:val="20"/>
-                <w:szCs w:val="20"/>
-                <w:lang w:val="en-US"/>
-              </w:rPr>
-              <w:t>2</w:t>
-            </w:r>
           </w:p>
         </w:tc>
         <w:tc>
@@ -2960,13 +2307,6 @@
                 <w:szCs w:val="20"/>
               </w:rPr>
             </w:pPr>
-            <w:r>
-              <w:rPr>
-                <w:sz w:val="20"/>
-                <w:szCs w:val="20"/>
-              </w:rPr>
-              <w:t>50:20:0010203:156:ЗУ2</w:t>
-            </w:r>
           </w:p>
         </w:tc>
         <w:tc>
@@ -2987,13 +2327,6 @@
                 <w:szCs w:val="20"/>
               </w:rPr>
             </w:pPr>
-            <w:r>
-              <w:rPr>
-                <w:sz w:val="20"/>
-                <w:szCs w:val="20"/>
-              </w:rPr>
-              <w:t>50:20:0010203:156:ЗУ2/чзу1</w:t>
-            </w:r>
           </w:p>
         </w:tc>
         <w:tc>
@@ -3015,13 +2348,6 @@
                 <w:szCs w:val="20"/>
               </w:rPr>
             </w:pPr>
-            <w:r>
-              <w:rPr>
-                <w:sz w:val="20"/>
-                <w:szCs w:val="20"/>
-              </w:rPr>
-              <w:t>60</w:t>
-            </w:r>
           </w:p>
         </w:tc>
         <w:tc>
@@ -3040,13 +2366,6 @@
                 <w:szCs w:val="20"/>
               </w:rPr>
             </w:pPr>
-            <w:r>
-              <w:rPr>
-                <w:sz w:val="20"/>
-                <w:szCs w:val="20"/>
-              </w:rPr>
-              <w:t>∆Р = 2 * 0.10 * √60 * √((1 + 1.28²)/(2 * 1.28)) = 1.57</w:t>
-            </w:r>
           </w:p>
         </w:tc>
       </w:tr>

</xml_diff>